<commit_message>
Rename Window With Blue Sky Curtain to Window With Pink Sky Curtain
</commit_message>
<xml_diff>
--- a/Introduction.docx
+++ b/Introduction.docx
@@ -328,7 +328,7 @@
           <w:szCs w:val="21"/>
           <w:lang w:val="en-US" w:eastAsia="zh-CN"/>
         </w:rPr>
-        <w:t xml:space="preserve"> More are compatible with most other mods, including popular expansions such as Stardew Valley Expanded, Ridgeside Village, East Scarp, and more. </w:t>
+        <w:t xml:space="preserve"> More is compatible with most other mods, including popular expansions such as Stardew Valley Expanded, Ridgeside Village, East Scarp, and more. </w:t>
       </w:r>
       <w:r>
         <w:rPr>
@@ -510,26 +510,111 @@
           <w:sz w:val="21"/>
           <w:szCs w:val="21"/>
         </w:rPr>
-        <w:t>Download the mod file and extract it to the Stardew Valley/Mods folder.</w:t>
-      </w:r>
-    </w:p>
-    <w:p>
-      <w:pPr>
-        <w:spacing w:line="240" w:lineRule="auto"/>
-        <w:jc w:val="center"/>
-        <w:rPr>
-          <w:rFonts w:hint="eastAsia" w:ascii="微软雅黑" w:hAnsi="微软雅黑" w:eastAsia="微软雅黑" w:cs="微软雅黑"/>
-          <w:sz w:val="21"/>
-          <w:szCs w:val="21"/>
-        </w:rPr>
-      </w:pPr>
-      <w:r>
-        <w:rPr>
-          <w:rFonts w:hint="eastAsia" w:ascii="微软雅黑" w:hAnsi="微软雅黑" w:eastAsia="微软雅黑" w:cs="微软雅黑"/>
-          <w:sz w:val="21"/>
-          <w:szCs w:val="21"/>
-        </w:rPr>
-        <w:t>下载模组文件，并解压到Stardew Valley/Mods文件夹。</w:t>
+        <w:t>Download the mod'</w:t>
+      </w:r>
+      <w:r>
+        <w:rPr>
+          <w:rFonts w:hint="eastAsia" w:ascii="微软雅黑" w:hAnsi="微软雅黑" w:eastAsia="微软雅黑" w:cs="微软雅黑"/>
+          <w:sz w:val="21"/>
+          <w:szCs w:val="21"/>
+          <w:lang w:val="en-US" w:eastAsia="zh-CN"/>
+        </w:rPr>
+        <w:t>s</w:t>
+      </w:r>
+      <w:r>
+        <w:rPr>
+          <w:rFonts w:hint="eastAsia" w:ascii="微软雅黑" w:hAnsi="微软雅黑" w:eastAsia="微软雅黑" w:cs="微软雅黑"/>
+          <w:sz w:val="21"/>
+          <w:szCs w:val="21"/>
+        </w:rPr>
+        <w:t xml:space="preserve"> compressed file and extract it</w:t>
+      </w:r>
+      <w:r>
+        <w:rPr>
+          <w:rFonts w:hint="eastAsia" w:ascii="微软雅黑" w:hAnsi="微软雅黑" w:eastAsia="微软雅黑" w:cs="微软雅黑"/>
+          <w:sz w:val="21"/>
+          <w:szCs w:val="21"/>
+          <w:lang w:val="en-US" w:eastAsia="zh-CN"/>
+        </w:rPr>
+        <w:t>s contents directly</w:t>
+      </w:r>
+      <w:r>
+        <w:rPr>
+          <w:rFonts w:hint="eastAsia" w:ascii="微软雅黑" w:hAnsi="微软雅黑" w:eastAsia="微软雅黑" w:cs="微软雅黑"/>
+          <w:sz w:val="21"/>
+          <w:szCs w:val="21"/>
+        </w:rPr>
+        <w:t xml:space="preserve"> to the Stardew Valley/Mods folder.</w:t>
+      </w:r>
+    </w:p>
+    <w:p>
+      <w:pPr>
+        <w:spacing w:line="240" w:lineRule="auto"/>
+        <w:jc w:val="center"/>
+        <w:rPr>
+          <w:rFonts w:hint="eastAsia" w:ascii="微软雅黑" w:hAnsi="微软雅黑" w:eastAsia="微软雅黑" w:cs="微软雅黑"/>
+          <w:sz w:val="21"/>
+          <w:szCs w:val="21"/>
+        </w:rPr>
+      </w:pPr>
+      <w:r>
+        <w:rPr>
+          <w:rFonts w:hint="eastAsia" w:ascii="微软雅黑" w:hAnsi="微软雅黑" w:eastAsia="微软雅黑" w:cs="微软雅黑"/>
+          <w:sz w:val="21"/>
+          <w:szCs w:val="21"/>
+        </w:rPr>
+        <w:t>下载模组</w:t>
+      </w:r>
+      <w:r>
+        <w:rPr>
+          <w:rFonts w:hint="eastAsia" w:ascii="微软雅黑" w:hAnsi="微软雅黑" w:eastAsia="微软雅黑" w:cs="微软雅黑"/>
+          <w:sz w:val="21"/>
+          <w:szCs w:val="21"/>
+          <w:lang w:val="en-US" w:eastAsia="zh-CN"/>
+        </w:rPr>
+        <w:t>压缩</w:t>
+      </w:r>
+      <w:r>
+        <w:rPr>
+          <w:rFonts w:hint="eastAsia" w:ascii="微软雅黑" w:hAnsi="微软雅黑" w:eastAsia="微软雅黑" w:cs="微软雅黑"/>
+          <w:sz w:val="21"/>
+          <w:szCs w:val="21"/>
+        </w:rPr>
+        <w:t>文件，并</w:t>
+      </w:r>
+      <w:r>
+        <w:rPr>
+          <w:rFonts w:hint="eastAsia" w:ascii="微软雅黑" w:hAnsi="微软雅黑" w:eastAsia="微软雅黑" w:cs="微软雅黑"/>
+          <w:sz w:val="21"/>
+          <w:szCs w:val="21"/>
+          <w:lang w:val="en-US" w:eastAsia="zh-CN"/>
+        </w:rPr>
+        <w:t>直接</w:t>
+      </w:r>
+      <w:r>
+        <w:rPr>
+          <w:rFonts w:hint="eastAsia" w:ascii="微软雅黑" w:hAnsi="微软雅黑" w:eastAsia="微软雅黑" w:cs="微软雅黑"/>
+          <w:sz w:val="21"/>
+          <w:szCs w:val="21"/>
+        </w:rPr>
+        <w:t>解压</w:t>
+      </w:r>
+      <w:r>
+        <w:rPr>
+          <w:rFonts w:hint="eastAsia" w:ascii="微软雅黑" w:hAnsi="微软雅黑" w:eastAsia="微软雅黑" w:cs="微软雅黑"/>
+          <w:sz w:val="21"/>
+          <w:szCs w:val="21"/>
+          <w:lang w:val="en-US" w:eastAsia="zh-CN"/>
+        </w:rPr>
+        <w:t>内容</w:t>
+      </w:r>
+      <w:r>
+        <w:rPr>
+          <w:rFonts w:hint="eastAsia" w:ascii="微软雅黑" w:hAnsi="微软雅黑" w:eastAsia="微软雅黑" w:cs="微软雅黑"/>
+          <w:sz w:val="21"/>
+          <w:szCs w:val="21"/>
+        </w:rPr>
+        <w:t>到Stardew Valley/Mods文件夹。</w:t>
       </w:r>
     </w:p>
     <w:p>
@@ -877,7 +962,7 @@
           <w:sz w:val="21"/>
           <w:szCs w:val="21"/>
         </w:rPr>
-        <w:t>With simple configuration options, you can fully adjust the lighting and even create a world that is always in "twilight" or "dawn".</w:t>
+        <w:t>With simple configuration options, you can fully adjust the lighting and even create a world that is always in 'twilight' or 'dawn'.</w:t>
       </w:r>
     </w:p>
     <w:p>
@@ -1605,7 +1690,7 @@
           <w:szCs w:val="21"/>
           <w:lang w:val="en-US" w:eastAsia="zh-CN"/>
         </w:rPr>
-        <w:t>设定游戏界定“夜晚”的最大太阳高度角，调整日夜过渡的平滑性。一般与白昼起始太阳高度角互为相反数。</w:t>
+        <w:t>设定游戏界定“黑夜”的最大太阳高度角，调整日夜过渡的平滑性。一般与白昼起始太阳高度角互为相反数。</w:t>
       </w:r>
       <w:r>
         <w:rPr>
@@ -2675,30 +2760,83 @@
           <w:sz w:val="21"/>
           <w:szCs w:val="21"/>
         </w:rPr>
-        <w:t>From harvesting to processing, your farm gains a whole new production chain.</w:t>
-      </w:r>
-    </w:p>
-    <w:p>
-      <w:pPr>
-        <w:spacing w:line="240" w:lineRule="auto"/>
-        <w:jc w:val="center"/>
-        <w:rPr>
-          <w:rFonts w:hint="eastAsia" w:ascii="微软雅黑" w:hAnsi="微软雅黑" w:eastAsia="微软雅黑" w:cs="微软雅黑"/>
-          <w:b/>
-          <w:bCs/>
-          <w:sz w:val="21"/>
-          <w:szCs w:val="21"/>
-        </w:rPr>
-      </w:pPr>
-      <w:r>
-        <w:rPr>
-          <w:rFonts w:hint="eastAsia" w:ascii="微软雅黑" w:hAnsi="微软雅黑" w:eastAsia="微软雅黑" w:cs="微软雅黑"/>
-          <w:b/>
-          <w:bCs/>
-          <w:sz w:val="21"/>
-          <w:szCs w:val="21"/>
-        </w:rPr>
-        <w:t>采集、 收获、 加工， 你的农场将获得一整套全新的生产链。</w:t>
+        <w:t xml:space="preserve">From harvesting to processing, your farm </w:t>
+      </w:r>
+      <w:r>
+        <w:rPr>
+          <w:rFonts w:hint="eastAsia" w:ascii="微软雅黑" w:hAnsi="微软雅黑" w:eastAsia="微软雅黑" w:cs="微软雅黑"/>
+          <w:b/>
+          <w:bCs/>
+          <w:sz w:val="21"/>
+          <w:szCs w:val="21"/>
+          <w:lang w:val="en-US" w:eastAsia="zh-CN"/>
+        </w:rPr>
+        <w:t>will unlock</w:t>
+      </w:r>
+      <w:r>
+        <w:rPr>
+          <w:rFonts w:hint="eastAsia" w:ascii="微软雅黑" w:hAnsi="微软雅黑" w:eastAsia="微软雅黑" w:cs="微软雅黑"/>
+          <w:b/>
+          <w:bCs/>
+          <w:sz w:val="21"/>
+          <w:szCs w:val="21"/>
+        </w:rPr>
+        <w:t xml:space="preserve"> a whole new production chain.</w:t>
+      </w:r>
+    </w:p>
+    <w:p>
+      <w:pPr>
+        <w:spacing w:line="240" w:lineRule="auto"/>
+        <w:jc w:val="center"/>
+        <w:rPr>
+          <w:rFonts w:hint="eastAsia" w:ascii="微软雅黑" w:hAnsi="微软雅黑" w:eastAsia="微软雅黑" w:cs="微软雅黑"/>
+          <w:b/>
+          <w:bCs/>
+          <w:sz w:val="21"/>
+          <w:szCs w:val="21"/>
+        </w:rPr>
+      </w:pPr>
+      <w:r>
+        <w:rPr>
+          <w:rFonts w:hint="eastAsia" w:ascii="微软雅黑" w:hAnsi="微软雅黑" w:eastAsia="微软雅黑" w:cs="微软雅黑"/>
+          <w:b/>
+          <w:bCs/>
+          <w:sz w:val="21"/>
+          <w:szCs w:val="21"/>
+          <w:lang w:val="en-US" w:eastAsia="zh-CN"/>
+        </w:rPr>
+        <w:t>从</w:t>
+      </w:r>
+      <w:r>
+        <w:rPr>
+          <w:rFonts w:hint="eastAsia" w:ascii="微软雅黑" w:hAnsi="微软雅黑" w:eastAsia="微软雅黑" w:cs="微软雅黑"/>
+          <w:b/>
+          <w:bCs/>
+          <w:sz w:val="21"/>
+          <w:szCs w:val="21"/>
+        </w:rPr>
+        <w:t>收获</w:t>
+      </w:r>
+      <w:r>
+        <w:rPr>
+          <w:rFonts w:hint="eastAsia" w:ascii="微软雅黑" w:hAnsi="微软雅黑" w:eastAsia="微软雅黑" w:cs="微软雅黑"/>
+          <w:b/>
+          <w:bCs/>
+          <w:sz w:val="21"/>
+          <w:szCs w:val="21"/>
+          <w:lang w:val="en-US" w:eastAsia="zh-CN"/>
+        </w:rPr>
+        <w:t>到</w:t>
+      </w:r>
+      <w:r>
+        <w:rPr>
+          <w:rFonts w:hint="eastAsia" w:ascii="微软雅黑" w:hAnsi="微软雅黑" w:eastAsia="微软雅黑" w:cs="微软雅黑"/>
+          <w:b/>
+          <w:bCs/>
+          <w:sz w:val="21"/>
+          <w:szCs w:val="21"/>
+        </w:rPr>
+        <w:t>加工， 你的农场将获得一整套全新的生产链。</w:t>
       </w:r>
     </w:p>
     <w:p>
@@ -3372,8 +3510,6 @@
           </wp:inline>
         </w:drawing>
       </w:r>
-      <w:bookmarkStart w:id="0" w:name="_GoBack"/>
-      <w:bookmarkEnd w:id="0"/>
     </w:p>
     <w:p>
       <w:pPr>
@@ -3539,7 +3675,17 @@
           <w:sz w:val="21"/>
           <w:szCs w:val="21"/>
         </w:rPr>
-        <w:t>New Mechanic "</w:t>
+        <w:t xml:space="preserve">New Mechanic </w:t>
+      </w:r>
+      <w:r>
+        <w:rPr>
+          <w:rFonts w:hint="eastAsia" w:ascii="微软雅黑" w:hAnsi="微软雅黑" w:eastAsia="微软雅黑" w:cs="微软雅黑"/>
+          <w:b/>
+          <w:bCs/>
+          <w:sz w:val="21"/>
+          <w:szCs w:val="21"/>
+        </w:rPr>
+        <w:t>'</w:t>
       </w:r>
       <w:r>
         <w:rPr>
@@ -3560,15 +3706,76 @@
           <w:sz w:val="21"/>
           <w:szCs w:val="21"/>
         </w:rPr>
-        <w:t xml:space="preserve">": </w:t>
-      </w:r>
-      <w:r>
-        <w:rPr>
-          <w:rFonts w:hint="eastAsia" w:ascii="微软雅黑" w:hAnsi="微软雅黑" w:eastAsia="微软雅黑" w:cs="微软雅黑"/>
-          <w:sz w:val="21"/>
-          <w:szCs w:val="21"/>
-        </w:rPr>
-        <w:t xml:space="preserve">If there is a regular window next to your bed and the daylight lasts longer than 16 hours, both you and your </w:t>
+        <w:t>'</w:t>
+      </w:r>
+      <w:r>
+        <w:rPr>
+          <w:rFonts w:hint="eastAsia" w:ascii="微软雅黑" w:hAnsi="微软雅黑" w:eastAsia="微软雅黑" w:cs="微软雅黑"/>
+          <w:b/>
+          <w:bCs/>
+          <w:sz w:val="21"/>
+          <w:szCs w:val="21"/>
+        </w:rPr>
+        <w:t xml:space="preserve">: </w:t>
+      </w:r>
+      <w:r>
+        <w:rPr>
+          <w:rFonts w:hint="eastAsia" w:ascii="微软雅黑" w:hAnsi="微软雅黑" w:eastAsia="微软雅黑" w:cs="微软雅黑"/>
+          <w:sz w:val="21"/>
+          <w:szCs w:val="21"/>
+        </w:rPr>
+        <w:t xml:space="preserve">If </w:t>
+      </w:r>
+      <w:r>
+        <w:rPr>
+          <w:rFonts w:hint="eastAsia" w:ascii="微软雅黑" w:hAnsi="微软雅黑" w:eastAsia="微软雅黑" w:cs="微软雅黑"/>
+          <w:sz w:val="21"/>
+          <w:szCs w:val="21"/>
+          <w:lang w:val="en-US" w:eastAsia="zh-CN"/>
+        </w:rPr>
+        <w:t>all of the following conditions are met: ① t</w:t>
+      </w:r>
+      <w:r>
+        <w:rPr>
+          <w:rFonts w:hint="eastAsia" w:ascii="微软雅黑" w:hAnsi="微软雅黑" w:eastAsia="微软雅黑" w:cs="微软雅黑"/>
+          <w:sz w:val="21"/>
+          <w:szCs w:val="21"/>
+        </w:rPr>
+        <w:t>here is a regular window next to bed</w:t>
+      </w:r>
+      <w:r>
+        <w:rPr>
+          <w:rFonts w:hint="eastAsia" w:ascii="微软雅黑" w:hAnsi="微软雅黑" w:eastAsia="微软雅黑" w:cs="微软雅黑"/>
+          <w:sz w:val="21"/>
+          <w:szCs w:val="21"/>
+          <w:lang w:val="en-US" w:eastAsia="zh-CN"/>
+        </w:rPr>
+        <w:t>, ②t</w:t>
+      </w:r>
+      <w:r>
+        <w:rPr>
+          <w:rFonts w:hint="eastAsia" w:ascii="微软雅黑" w:hAnsi="微软雅黑" w:eastAsia="微软雅黑" w:cs="微软雅黑"/>
+          <w:sz w:val="21"/>
+          <w:szCs w:val="21"/>
+        </w:rPr>
+        <w:t>he daylight lasts longer than 16 hours</w:t>
+      </w:r>
+      <w:r>
+        <w:rPr>
+          <w:rFonts w:hint="eastAsia" w:ascii="微软雅黑" w:hAnsi="微软雅黑" w:eastAsia="微软雅黑" w:cs="微软雅黑"/>
+          <w:sz w:val="21"/>
+          <w:szCs w:val="21"/>
+          <w:lang w:val="en-US" w:eastAsia="zh-CN"/>
+        </w:rPr>
+        <w:t>, and ③ it does not rain on that day</w:t>
+      </w:r>
+      <w:r>
+        <w:rPr>
+          <w:rFonts w:hint="eastAsia" w:ascii="微软雅黑" w:hAnsi="微软雅黑" w:eastAsia="微软雅黑" w:cs="微软雅黑"/>
+          <w:sz w:val="21"/>
+          <w:szCs w:val="21"/>
+        </w:rPr>
+        <w:t xml:space="preserve">, both you and your </w:t>
       </w:r>
       <w:r>
         <w:rPr>
@@ -3585,7 +3792,7 @@
           <w:sz w:val="21"/>
           <w:szCs w:val="21"/>
         </w:rPr>
-        <w:t xml:space="preserve"> may experience "poor sleep" due to excessive light. This mechanic will cause a deduction of a certain percentage of your </w:t>
+        <w:t xml:space="preserve"> may experience 'poor sleep' due to excessive light. This mechanic will cause a deduction of a certain percentage of your </w:t>
       </w:r>
       <w:r>
         <w:rPr>
@@ -3602,7 +3809,7 @@
           <w:sz w:val="21"/>
           <w:szCs w:val="21"/>
         </w:rPr>
-        <w:t xml:space="preserve"> (the longer the daylight, the greater the deduction, up to 50%, which is calculated in addition to the exhaustion state and sleeping past midnight). If the calculated energy at the start of the next day is lower than your energy before going to sleep or fainting, your energy will remain unchanged. For your </w:t>
+        <w:t xml:space="preserve"> (the longer the daylight, the greater the deduction, up to 50%, which is calculated in addition to the exhaustion state and sleeping past midnight). For your </w:t>
       </w:r>
       <w:r>
         <w:rPr>
@@ -3668,28 +3875,40 @@
           <w:szCs w:val="21"/>
           <w:lang w:val="en-US" w:eastAsia="zh-CN"/>
         </w:rPr>
-        <w:t>如果床边有普通窗户且昼长超过16小时，你和你的配偶可能会因为光线过亮而导致“睡不好”。这一机制会使得你被扣除一定比例的能量（昼长越长，扣除的比例越大，最大可达50%，与精疲力尽状态和0点后睡觉叠加计算）。如果扣除后的次日初始能量低于睡觉或晕倒前的能量，能量将保持不变。对于你的配偶，光线过亮会使他们整天对你生气，并降低好感度（昼长越长，扣除的点数越多，最多扣除15点）。通过安装遮光帘窗户可以避免这一情况的发生。</w:t>
-      </w:r>
-    </w:p>
-    <w:p>
-      <w:pPr>
-        <w:spacing w:line="240" w:lineRule="auto"/>
-        <w:jc w:val="center"/>
-        <w:rPr>
-          <w:rFonts w:hint="eastAsia" w:ascii="微软雅黑" w:hAnsi="微软雅黑" w:eastAsia="微软雅黑" w:cs="微软雅黑"/>
-          <w:sz w:val="21"/>
-          <w:szCs w:val="21"/>
-        </w:rPr>
-      </w:pPr>
-    </w:p>
-    <w:p>
-      <w:pPr>
-        <w:spacing w:line="240" w:lineRule="auto"/>
-        <w:jc w:val="center"/>
-        <w:rPr>
-          <w:rFonts w:hint="eastAsia" w:ascii="微软雅黑" w:hAnsi="微软雅黑" w:eastAsia="微软雅黑" w:cs="微软雅黑"/>
-          <w:sz w:val="21"/>
-          <w:szCs w:val="21"/>
+        <w:t>如果</w:t>
+      </w:r>
+      <w:r>
+        <w:rPr>
+          <w:rFonts w:hint="eastAsia" w:ascii="微软雅黑" w:hAnsi="微软雅黑" w:eastAsia="微软雅黑" w:cs="微软雅黑"/>
+          <w:b w:val="0"/>
+          <w:bCs w:val="0"/>
+          <w:sz w:val="21"/>
+          <w:szCs w:val="21"/>
+          <w:lang w:val="en-US" w:eastAsia="zh-CN"/>
+        </w:rPr>
+        <w:t>同时满足以下条件：①床边有普通窗户；②昼长超过16小时；③当天未下雨，你和你的配偶可能会因为光线过亮而导致“睡不好”。这一机制会使得你被扣除一定比例的能量（昼长越长，扣除的比例越大，最大可达50%，与精疲力尽状态和0点后睡觉叠加计算）。对于你的配偶，光线过亮会使他们整天对你生气，并降低好感度（昼长越长，扣除的点数越多，最多扣除15点）。通过安装遮光帘窗户可以避免这一情况的发生。</w:t>
+      </w:r>
+    </w:p>
+    <w:p>
+      <w:pPr>
+        <w:spacing w:line="240" w:lineRule="auto"/>
+        <w:jc w:val="center"/>
+        <w:rPr>
+          <w:rFonts w:hint="eastAsia" w:ascii="微软雅黑" w:hAnsi="微软雅黑" w:eastAsia="微软雅黑" w:cs="微软雅黑"/>
+          <w:sz w:val="21"/>
+          <w:szCs w:val="21"/>
+        </w:rPr>
+      </w:pPr>
+    </w:p>
+    <w:p>
+      <w:pPr>
+        <w:spacing w:line="240" w:lineRule="auto"/>
+        <w:jc w:val="center"/>
+        <w:rPr>
+          <w:rFonts w:hint="eastAsia" w:ascii="微软雅黑" w:hAnsi="微软雅黑" w:eastAsia="微软雅黑" w:cs="微软雅黑"/>
+          <w:sz w:val="21"/>
+          <w:szCs w:val="21"/>
+          <w:lang w:eastAsia="zh-CN"/>
         </w:rPr>
       </w:pPr>
       <w:r>
@@ -4037,24 +4256,221 @@
           <w:sz w:val="21"/>
           <w:szCs w:val="21"/>
         </w:rPr>
+        <w:t>'Solaria: Food and Drink Icon Pack</w:t>
+      </w:r>
+      <w:r>
+        <w:rPr>
+          <w:rFonts w:hint="default" w:ascii="微软雅黑" w:hAnsi="微软雅黑" w:eastAsia="微软雅黑" w:cs="微软雅黑"/>
+          <w:sz w:val="21"/>
+          <w:szCs w:val="21"/>
+          <w:lang w:val="en-US"/>
+        </w:rPr>
+        <w:t>.png</w:t>
+      </w:r>
+      <w:r>
+        <w:rPr>
+          <w:rFonts w:hint="eastAsia" w:ascii="微软雅黑" w:hAnsi="微软雅黑" w:eastAsia="微软雅黑" w:cs="微软雅黑"/>
+          <w:sz w:val="21"/>
+          <w:szCs w:val="21"/>
+        </w:rPr>
+        <w:t>'</w:t>
+      </w:r>
+      <w:r>
+        <w:rPr>
+          <w:rFonts w:hint="eastAsia" w:ascii="微软雅黑" w:hAnsi="微软雅黑" w:eastAsia="微软雅黑" w:cs="微软雅黑"/>
+          <w:sz w:val="21"/>
+          <w:szCs w:val="21"/>
+          <w:lang w:val="en-US" w:eastAsia="zh-CN"/>
+        </w:rPr>
+        <w:t>. M</w:t>
+      </w:r>
+      <w:r>
+        <w:rPr>
+          <w:rFonts w:hint="eastAsia" w:ascii="微软雅黑" w:hAnsi="微软雅黑" w:eastAsia="微软雅黑" w:cs="微软雅黑"/>
+          <w:sz w:val="21"/>
+          <w:szCs w:val="21"/>
+        </w:rPr>
+        <w:t>ost of the textures for dishes come from this.</w:t>
+      </w:r>
+    </w:p>
+    <w:p>
+      <w:pPr>
+        <w:spacing w:line="240" w:lineRule="auto"/>
+        <w:jc w:val="center"/>
+        <w:rPr>
+          <w:rFonts w:hint="eastAsia" w:ascii="微软雅黑" w:hAnsi="微软雅黑" w:eastAsia="微软雅黑" w:cs="微软雅黑"/>
+          <w:sz w:val="21"/>
+          <w:szCs w:val="21"/>
+        </w:rPr>
+      </w:pPr>
+      <w:r>
+        <w:rPr>
+          <w:rFonts w:hint="eastAsia" w:ascii="微软雅黑" w:hAnsi="微软雅黑" w:eastAsia="微软雅黑" w:cs="微软雅黑"/>
+          <w:sz w:val="21"/>
+          <w:szCs w:val="21"/>
+          <w:lang w:val="en-US" w:eastAsia="zh-CN"/>
+        </w:rPr>
+        <w:t>提供了</w:t>
+      </w:r>
+      <w:r>
+        <w:rPr>
+          <w:rFonts w:hint="eastAsia" w:ascii="微软雅黑" w:hAnsi="微软雅黑" w:eastAsia="微软雅黑" w:cs="微软雅黑"/>
+          <w:b w:val="0"/>
+          <w:bCs w:val="0"/>
+          <w:sz w:val="21"/>
+          <w:szCs w:val="21"/>
+        </w:rPr>
+        <w:t>“</w:t>
+      </w:r>
+      <w:r>
+        <w:rPr>
+          <w:rFonts w:hint="eastAsia" w:ascii="微软雅黑" w:hAnsi="微软雅黑" w:eastAsia="微软雅黑" w:cs="微软雅黑"/>
+          <w:sz w:val="21"/>
+          <w:szCs w:val="21"/>
+        </w:rPr>
         <w:t>Solaria: Food and Drink Icon Pack</w:t>
       </w:r>
       <w:r>
         <w:rPr>
-          <w:rFonts w:hint="eastAsia" w:ascii="微软雅黑" w:hAnsi="微软雅黑" w:eastAsia="微软雅黑" w:cs="微软雅黑"/>
-          <w:sz w:val="21"/>
-          <w:szCs w:val="21"/>
-          <w:lang w:val="en-US" w:eastAsia="zh-CN"/>
-        </w:rPr>
-        <w:t>. M</w:t>
-      </w:r>
-      <w:r>
-        <w:rPr>
-          <w:rFonts w:hint="eastAsia" w:ascii="微软雅黑" w:hAnsi="微软雅黑" w:eastAsia="微软雅黑" w:cs="微软雅黑"/>
-          <w:sz w:val="21"/>
-          <w:szCs w:val="21"/>
-        </w:rPr>
-        <w:t>ost of the textures for dishes come from this.</w:t>
+          <w:rFonts w:hint="default" w:ascii="微软雅黑" w:hAnsi="微软雅黑" w:eastAsia="微软雅黑" w:cs="微软雅黑"/>
+          <w:sz w:val="21"/>
+          <w:szCs w:val="21"/>
+          <w:lang w:val="en-US"/>
+        </w:rPr>
+        <w:t>.png</w:t>
+      </w:r>
+      <w:r>
+        <w:rPr>
+          <w:rFonts w:hint="eastAsia" w:ascii="微软雅黑" w:hAnsi="微软雅黑" w:eastAsia="微软雅黑" w:cs="微软雅黑"/>
+          <w:b w:val="0"/>
+          <w:bCs w:val="0"/>
+          <w:sz w:val="21"/>
+          <w:szCs w:val="21"/>
+          <w:lang w:val="en-US" w:eastAsia="zh-CN"/>
+        </w:rPr>
+        <w:t>”</w:t>
+      </w:r>
+      <w:r>
+        <w:rPr>
+          <w:rFonts w:hint="eastAsia" w:ascii="微软雅黑" w:hAnsi="微软雅黑" w:eastAsia="微软雅黑" w:cs="微软雅黑"/>
+          <w:sz w:val="21"/>
+          <w:szCs w:val="21"/>
+          <w:lang w:eastAsia="zh-CN"/>
+        </w:rPr>
+        <w:t>。</w:t>
+      </w:r>
+      <w:r>
+        <w:rPr>
+          <w:rFonts w:hint="eastAsia" w:ascii="微软雅黑" w:hAnsi="微软雅黑" w:eastAsia="微软雅黑" w:cs="微软雅黑"/>
+          <w:sz w:val="21"/>
+          <w:szCs w:val="21"/>
+        </w:rPr>
+        <w:t>多数菜肴的贴图来源于此。</w:t>
+      </w:r>
+    </w:p>
+    <w:p>
+      <w:pPr>
+        <w:spacing w:line="240" w:lineRule="auto"/>
+        <w:jc w:val="center"/>
+        <w:rPr>
+          <w:rFonts w:hint="eastAsia" w:ascii="微软雅黑" w:hAnsi="微软雅黑" w:eastAsia="微软雅黑" w:cs="微软雅黑"/>
+          <w:sz w:val="21"/>
+          <w:szCs w:val="21"/>
+        </w:rPr>
+      </w:pPr>
+    </w:p>
+    <w:p>
+      <w:pPr>
+        <w:spacing w:line="240" w:lineRule="auto"/>
+        <w:jc w:val="center"/>
+        <w:rPr>
+          <w:rFonts w:hint="eastAsia" w:ascii="微软雅黑" w:hAnsi="微软雅黑" w:eastAsia="微软雅黑" w:cs="微软雅黑"/>
+          <w:b/>
+          <w:bCs/>
+          <w:sz w:val="21"/>
+          <w:szCs w:val="21"/>
+        </w:rPr>
+      </w:pPr>
+      <w:r>
+        <w:rPr>
+          <w:rFonts w:hint="eastAsia" w:ascii="微软雅黑" w:hAnsi="微软雅黑" w:eastAsia="微软雅黑" w:cs="微软雅黑"/>
+          <w:b/>
+          <w:bCs/>
+          <w:sz w:val="21"/>
+          <w:szCs w:val="21"/>
+        </w:rPr>
+        <w:t>lolurio</w:t>
+      </w:r>
+    </w:p>
+    <w:p>
+      <w:pPr>
+        <w:spacing w:line="240" w:lineRule="auto"/>
+        <w:jc w:val="center"/>
+        <w:rPr>
+          <w:rFonts w:hint="eastAsia" w:ascii="微软雅黑" w:hAnsi="微软雅黑" w:eastAsia="微软雅黑" w:cs="微软雅黑"/>
+          <w:sz w:val="21"/>
+          <w:szCs w:val="21"/>
+        </w:rPr>
+      </w:pPr>
+      <w:r>
+        <w:rPr>
+          <w:rFonts w:hint="eastAsia" w:ascii="微软雅黑" w:hAnsi="微软雅黑" w:eastAsia="微软雅黑" w:cs="微软雅黑"/>
+          <w:sz w:val="21"/>
+          <w:szCs w:val="21"/>
+          <w:lang w:val="en-US" w:eastAsia="zh-CN"/>
+        </w:rPr>
+        <w:t xml:space="preserve">Provides </w:t>
+      </w:r>
+      <w:r>
+        <w:rPr>
+          <w:rFonts w:hint="eastAsia" w:ascii="微软雅黑" w:hAnsi="微软雅黑" w:eastAsia="微软雅黑" w:cs="微软雅黑"/>
+          <w:sz w:val="21"/>
+          <w:szCs w:val="21"/>
+        </w:rPr>
+        <w:t>'First Snow</w:t>
+      </w:r>
+      <w:r>
+        <w:rPr>
+          <w:rFonts w:hint="eastAsia" w:ascii="微软雅黑" w:hAnsi="微软雅黑" w:eastAsia="微软雅黑" w:cs="微软雅黑"/>
+          <w:sz w:val="21"/>
+          <w:szCs w:val="21"/>
+          <w:lang w:val="en-US" w:eastAsia="zh-CN"/>
+        </w:rPr>
+        <w:t>.og</w:t>
+      </w:r>
+      <w:r>
+        <w:rPr>
+          <w:rFonts w:hint="default" w:ascii="微软雅黑" w:hAnsi="微软雅黑" w:eastAsia="微软雅黑" w:cs="微软雅黑"/>
+          <w:sz w:val="21"/>
+          <w:szCs w:val="21"/>
+          <w:lang w:val="en-US" w:eastAsia="zh-CN"/>
+        </w:rPr>
+        <w:t>g</w:t>
+      </w:r>
+      <w:r>
+        <w:rPr>
+          <w:rFonts w:hint="eastAsia" w:ascii="微软雅黑" w:hAnsi="微软雅黑" w:eastAsia="微软雅黑" w:cs="微软雅黑"/>
+          <w:sz w:val="21"/>
+          <w:szCs w:val="21"/>
+        </w:rPr>
+        <w:t>'</w:t>
+      </w:r>
+      <w:r>
+        <w:rPr>
+          <w:rFonts w:hint="eastAsia" w:ascii="微软雅黑" w:hAnsi="微软雅黑" w:eastAsia="微软雅黑" w:cs="微软雅黑"/>
+          <w:sz w:val="21"/>
+          <w:szCs w:val="21"/>
+          <w:lang w:val="en-US" w:eastAsia="zh-CN"/>
+        </w:rPr>
+        <w:t>. T</w:t>
+      </w:r>
+      <w:r>
+        <w:rPr>
+          <w:rFonts w:hint="eastAsia" w:ascii="微软雅黑" w:hAnsi="微软雅黑" w:eastAsia="微软雅黑" w:cs="微软雅黑"/>
+          <w:sz w:val="21"/>
+          <w:szCs w:val="21"/>
+        </w:rPr>
+        <w:t>he BGM of Winter Solstice Festival comes from this.</w:t>
       </w:r>
     </w:p>
     <w:p>
@@ -4079,126 +4495,41 @@
       <w:r>
         <w:rPr>
           <w:rFonts w:hint="eastAsia" w:ascii="微软雅黑" w:hAnsi="微软雅黑" w:eastAsia="微软雅黑" w:cs="微软雅黑"/>
-          <w:sz w:val="21"/>
-          <w:szCs w:val="21"/>
-        </w:rPr>
-        <w:t>Solaria: Food and Drink Icon Pack</w:t>
-      </w:r>
-      <w:r>
-        <w:rPr>
-          <w:rFonts w:hint="eastAsia" w:ascii="微软雅黑" w:hAnsi="微软雅黑" w:eastAsia="微软雅黑" w:cs="微软雅黑"/>
-          <w:sz w:val="21"/>
-          <w:szCs w:val="21"/>
-          <w:lang w:eastAsia="zh-CN"/>
+          <w:b w:val="0"/>
+          <w:bCs w:val="0"/>
+          <w:sz w:val="21"/>
+          <w:szCs w:val="21"/>
+        </w:rPr>
+        <w:t>“</w:t>
+      </w:r>
+      <w:r>
+        <w:rPr>
+          <w:rFonts w:hint="eastAsia" w:ascii="微软雅黑" w:hAnsi="微软雅黑" w:eastAsia="微软雅黑" w:cs="微软雅黑"/>
+          <w:sz w:val="21"/>
+          <w:szCs w:val="21"/>
+          <w:lang w:val="en-US" w:eastAsia="zh-CN"/>
+        </w:rPr>
+        <w:t>First Snow.ogg</w:t>
+      </w:r>
+      <w:r>
+        <w:rPr>
+          <w:rFonts w:hint="eastAsia" w:ascii="微软雅黑" w:hAnsi="微软雅黑" w:eastAsia="微软雅黑" w:cs="微软雅黑"/>
+          <w:b w:val="0"/>
+          <w:bCs w:val="0"/>
+          <w:sz w:val="21"/>
+          <w:szCs w:val="21"/>
+          <w:lang w:val="en-US" w:eastAsia="zh-CN"/>
+        </w:rPr>
+        <w:t>”</w:t>
+      </w:r>
+      <w:r>
+        <w:rPr>
+          <w:rFonts w:hint="eastAsia" w:ascii="微软雅黑" w:hAnsi="微软雅黑" w:eastAsia="微软雅黑" w:cs="微软雅黑"/>
+          <w:sz w:val="21"/>
+          <w:szCs w:val="21"/>
+          <w:lang w:val="en-US" w:eastAsia="zh-CN"/>
         </w:rPr>
         <w:t>。</w:t>
-      </w:r>
-      <w:r>
-        <w:rPr>
-          <w:rFonts w:hint="eastAsia" w:ascii="微软雅黑" w:hAnsi="微软雅黑" w:eastAsia="微软雅黑" w:cs="微软雅黑"/>
-          <w:sz w:val="21"/>
-          <w:szCs w:val="21"/>
-        </w:rPr>
-        <w:t>多数菜肴的贴图来源于此。</w:t>
-      </w:r>
-    </w:p>
-    <w:p>
-      <w:pPr>
-        <w:spacing w:line="240" w:lineRule="auto"/>
-        <w:jc w:val="center"/>
-        <w:rPr>
-          <w:rFonts w:hint="eastAsia" w:ascii="微软雅黑" w:hAnsi="微软雅黑" w:eastAsia="微软雅黑" w:cs="微软雅黑"/>
-          <w:sz w:val="21"/>
-          <w:szCs w:val="21"/>
-        </w:rPr>
-      </w:pPr>
-    </w:p>
-    <w:p>
-      <w:pPr>
-        <w:spacing w:line="240" w:lineRule="auto"/>
-        <w:jc w:val="center"/>
-        <w:rPr>
-          <w:rFonts w:hint="eastAsia" w:ascii="微软雅黑" w:hAnsi="微软雅黑" w:eastAsia="微软雅黑" w:cs="微软雅黑"/>
-          <w:b/>
-          <w:bCs/>
-          <w:sz w:val="21"/>
-          <w:szCs w:val="21"/>
-        </w:rPr>
-      </w:pPr>
-      <w:r>
-        <w:rPr>
-          <w:rFonts w:hint="eastAsia" w:ascii="微软雅黑" w:hAnsi="微软雅黑" w:eastAsia="微软雅黑" w:cs="微软雅黑"/>
-          <w:b/>
-          <w:bCs/>
-          <w:sz w:val="21"/>
-          <w:szCs w:val="21"/>
-        </w:rPr>
-        <w:t>lolurio</w:t>
-      </w:r>
-    </w:p>
-    <w:p>
-      <w:pPr>
-        <w:spacing w:line="240" w:lineRule="auto"/>
-        <w:jc w:val="center"/>
-        <w:rPr>
-          <w:rFonts w:hint="eastAsia" w:ascii="微软雅黑" w:hAnsi="微软雅黑" w:eastAsia="微软雅黑" w:cs="微软雅黑"/>
-          <w:sz w:val="21"/>
-          <w:szCs w:val="21"/>
-        </w:rPr>
-      </w:pPr>
-      <w:r>
-        <w:rPr>
-          <w:rFonts w:hint="eastAsia" w:ascii="微软雅黑" w:hAnsi="微软雅黑" w:eastAsia="微软雅黑" w:cs="微软雅黑"/>
-          <w:sz w:val="21"/>
-          <w:szCs w:val="21"/>
-          <w:lang w:val="en-US" w:eastAsia="zh-CN"/>
-        </w:rPr>
-        <w:t xml:space="preserve">Provides </w:t>
-      </w:r>
-      <w:r>
-        <w:rPr>
-          <w:rFonts w:hint="eastAsia" w:ascii="微软雅黑" w:hAnsi="微软雅黑" w:eastAsia="微软雅黑" w:cs="微软雅黑"/>
-          <w:sz w:val="21"/>
-          <w:szCs w:val="21"/>
-        </w:rPr>
-        <w:t>First Snow</w:t>
-      </w:r>
-      <w:r>
-        <w:rPr>
-          <w:rFonts w:hint="eastAsia" w:ascii="微软雅黑" w:hAnsi="微软雅黑" w:eastAsia="微软雅黑" w:cs="微软雅黑"/>
-          <w:sz w:val="21"/>
-          <w:szCs w:val="21"/>
-          <w:lang w:val="en-US" w:eastAsia="zh-CN"/>
-        </w:rPr>
-        <w:t>. T</w:t>
-      </w:r>
-      <w:r>
-        <w:rPr>
-          <w:rFonts w:hint="eastAsia" w:ascii="微软雅黑" w:hAnsi="微软雅黑" w:eastAsia="微软雅黑" w:cs="微软雅黑"/>
-          <w:sz w:val="21"/>
-          <w:szCs w:val="21"/>
-        </w:rPr>
-        <w:t>he BGM of Winter Solstice Festival comes from this.</w:t>
-      </w:r>
-    </w:p>
-    <w:p>
-      <w:pPr>
-        <w:spacing w:line="240" w:lineRule="auto"/>
-        <w:jc w:val="center"/>
-        <w:rPr>
-          <w:rFonts w:hint="eastAsia" w:ascii="微软雅黑" w:hAnsi="微软雅黑" w:eastAsia="微软雅黑" w:cs="微软雅黑"/>
-          <w:sz w:val="21"/>
-          <w:szCs w:val="21"/>
-        </w:rPr>
-      </w:pPr>
-      <w:r>
-        <w:rPr>
-          <w:rFonts w:hint="eastAsia" w:ascii="微软雅黑" w:hAnsi="微软雅黑" w:eastAsia="微软雅黑" w:cs="微软雅黑"/>
-          <w:sz w:val="21"/>
-          <w:szCs w:val="21"/>
-          <w:lang w:val="en-US" w:eastAsia="zh-CN"/>
-        </w:rPr>
-        <w:t>提供了First Snow。</w:t>
       </w:r>
       <w:r>
         <w:rPr>
@@ -4276,32 +4607,146 @@
           <w:szCs w:val="21"/>
           <w:lang w:val="en-US"/>
         </w:rPr>
-        <w:t>Provides pink sky. The texture of Window With Blue Sky Curtain comes from this.</w:t>
-      </w:r>
-    </w:p>
-    <w:p>
-      <w:pPr>
-        <w:spacing w:line="240" w:lineRule="auto"/>
-        <w:jc w:val="center"/>
+        <w:t xml:space="preserve">Provides </w:t>
+      </w:r>
+      <w:r>
+        <w:rPr>
+          <w:rFonts w:hint="eastAsia" w:ascii="微软雅黑" w:hAnsi="微软雅黑" w:eastAsia="微软雅黑" w:cs="微软雅黑"/>
+          <w:sz w:val="21"/>
+          <w:szCs w:val="21"/>
+        </w:rPr>
+        <w:t>'</w:t>
+      </w:r>
+      <w:r>
+        <w:rPr>
+          <w:rFonts w:hint="default" w:ascii="微软雅黑" w:hAnsi="微软雅黑" w:eastAsia="微软雅黑" w:cs="微软雅黑"/>
+          <w:sz w:val="21"/>
+          <w:szCs w:val="21"/>
+          <w:lang w:val="en-US"/>
+        </w:rPr>
+        <w:t>P</w:t>
+      </w:r>
+      <w:r>
         <w:rPr>
           <w:rFonts w:hint="default" w:ascii="微软雅黑" w:hAnsi="微软雅黑" w:eastAsia="微软雅黑" w:cs="微软雅黑"/>
           <w:b w:val="0"/>
           <w:bCs w:val="0"/>
           <w:sz w:val="21"/>
           <w:szCs w:val="21"/>
-          <w:lang w:val="en-US" w:eastAsia="zh-CN"/>
-        </w:rPr>
-      </w:pPr>
-      <w:r>
-        <w:rPr>
-          <w:rFonts w:hint="eastAsia" w:ascii="微软雅黑" w:hAnsi="微软雅黑" w:eastAsia="微软雅黑" w:cs="微软雅黑"/>
+          <w:lang w:val="en-US"/>
+        </w:rPr>
+        <w:t>ink sky.png</w:t>
+      </w:r>
+      <w:r>
+        <w:rPr>
+          <w:rFonts w:hint="eastAsia" w:ascii="微软雅黑" w:hAnsi="微软雅黑" w:eastAsia="微软雅黑" w:cs="微软雅黑"/>
+          <w:sz w:val="21"/>
+          <w:szCs w:val="21"/>
+        </w:rPr>
+        <w:t>'</w:t>
+      </w:r>
+      <w:r>
+        <w:rPr>
+          <w:rFonts w:hint="default" w:ascii="微软雅黑" w:hAnsi="微软雅黑" w:eastAsia="微软雅黑" w:cs="微软雅黑"/>
           <w:b w:val="0"/>
           <w:bCs w:val="0"/>
           <w:sz w:val="21"/>
           <w:szCs w:val="21"/>
-          <w:lang w:val="en-US" w:eastAsia="zh-CN"/>
-        </w:rPr>
-        <w:t>提供了pink sky。蓝色天空遮光帘窗户的贴图来源于此</w:t>
+          <w:lang w:val="en-US"/>
+        </w:rPr>
+        <w:t xml:space="preserve">. The texture of Window With </w:t>
+      </w:r>
+      <w:r>
+        <w:rPr>
+          <w:rFonts w:hint="eastAsia" w:ascii="微软雅黑" w:hAnsi="微软雅黑" w:eastAsia="微软雅黑" w:cs="微软雅黑"/>
+          <w:b w:val="0"/>
+          <w:bCs w:val="0"/>
+          <w:sz w:val="21"/>
+          <w:szCs w:val="21"/>
+          <w:lang w:val="en-US" w:eastAsia="zh-CN"/>
+        </w:rPr>
+        <w:t>Pink</w:t>
+      </w:r>
+      <w:r>
+        <w:rPr>
+          <w:rFonts w:hint="default" w:ascii="微软雅黑" w:hAnsi="微软雅黑" w:eastAsia="微软雅黑" w:cs="微软雅黑"/>
+          <w:b w:val="0"/>
+          <w:bCs w:val="0"/>
+          <w:sz w:val="21"/>
+          <w:szCs w:val="21"/>
+          <w:lang w:val="en-US"/>
+        </w:rPr>
+        <w:t xml:space="preserve"> Sky Curtain comes from this.</w:t>
+      </w:r>
+    </w:p>
+    <w:p>
+      <w:pPr>
+        <w:spacing w:line="240" w:lineRule="auto"/>
+        <w:jc w:val="center"/>
+        <w:rPr>
+          <w:rFonts w:hint="default" w:ascii="微软雅黑" w:hAnsi="微软雅黑" w:eastAsia="微软雅黑" w:cs="微软雅黑"/>
+          <w:b w:val="0"/>
+          <w:bCs w:val="0"/>
+          <w:sz w:val="21"/>
+          <w:szCs w:val="21"/>
+          <w:lang w:val="en-US" w:eastAsia="zh-CN"/>
+        </w:rPr>
+      </w:pPr>
+      <w:r>
+        <w:rPr>
+          <w:rFonts w:hint="eastAsia" w:ascii="微软雅黑" w:hAnsi="微软雅黑" w:eastAsia="微软雅黑" w:cs="微软雅黑"/>
+          <w:b w:val="0"/>
+          <w:bCs w:val="0"/>
+          <w:sz w:val="21"/>
+          <w:szCs w:val="21"/>
+          <w:lang w:val="en-US" w:eastAsia="zh-CN"/>
+        </w:rPr>
+        <w:t>提供了</w:t>
+      </w:r>
+      <w:r>
+        <w:rPr>
+          <w:rFonts w:hint="eastAsia" w:ascii="微软雅黑" w:hAnsi="微软雅黑" w:eastAsia="微软雅黑" w:cs="微软雅黑"/>
+          <w:b w:val="0"/>
+          <w:bCs w:val="0"/>
+          <w:sz w:val="21"/>
+          <w:szCs w:val="21"/>
+        </w:rPr>
+        <w:t>“</w:t>
+      </w:r>
+      <w:r>
+        <w:rPr>
+          <w:rFonts w:hint="eastAsia" w:ascii="微软雅黑" w:hAnsi="微软雅黑" w:eastAsia="微软雅黑" w:cs="微软雅黑"/>
+          <w:b w:val="0"/>
+          <w:bCs w:val="0"/>
+          <w:sz w:val="21"/>
+          <w:szCs w:val="21"/>
+          <w:lang w:val="en-US" w:eastAsia="zh-CN"/>
+        </w:rPr>
+        <w:t>Pink sky</w:t>
+      </w:r>
+      <w:r>
+        <w:rPr>
+          <w:rFonts w:hint="default" w:ascii="微软雅黑" w:hAnsi="微软雅黑" w:eastAsia="微软雅黑" w:cs="微软雅黑"/>
+          <w:b w:val="0"/>
+          <w:bCs w:val="0"/>
+          <w:sz w:val="21"/>
+          <w:szCs w:val="21"/>
+          <w:lang w:val="en-US" w:eastAsia="zh-CN"/>
+        </w:rPr>
+        <w:t>.png</w:t>
+      </w:r>
+      <w:bookmarkStart w:id="0" w:name="_GoBack"/>
+      <w:bookmarkEnd w:id="0"/>
+      <w:r>
+        <w:rPr>
+          <w:rFonts w:hint="eastAsia" w:ascii="微软雅黑" w:hAnsi="微软雅黑" w:eastAsia="微软雅黑" w:cs="微软雅黑"/>
+          <w:b w:val="0"/>
+          <w:bCs w:val="0"/>
+          <w:sz w:val="21"/>
+          <w:szCs w:val="21"/>
+          <w:lang w:val="en-US" w:eastAsia="zh-CN"/>
+        </w:rPr>
+        <w:t>”。粉色天空遮光帘窗户的贴图来源于此</w:t>
       </w:r>
     </w:p>
     <w:sectPr>

</xml_diff>